<commit_message>
final but still needs more improvement
</commit_message>
<xml_diff>
--- a/descrip.docx
+++ b/descrip.docx
@@ -1,310 +1,1123 @@
 
 <file path=word/document.xml><?xml version="1.0" encoding="utf-8"?>
-<w:document xmlns:wpc="http://schemas.microsoft.com/office/word/2010/wordprocessingCanvas" xmlns:mc="http://schemas.openxmlformats.org/markup-compatibility/2006" xmlns:o="urn:schemas-microsoft-com:office:office" xmlns:r="http://schemas.openxmlformats.org/officeDocument/2006/relationships" xmlns:m="http://schemas.openxmlformats.org/officeDocument/2006/math" xmlns:v="urn:schemas-microsoft-com:vml" xmlns:wp14="http://schemas.microsoft.com/office/word/2010/wordprocessingDrawing" xmlns:wp="http://schemas.openxmlformats.org/drawingml/2006/wordprocessingDrawing" xmlns:w10="urn:schemas-microsoft-com:office:word" xmlns:w="http://schemas.openxmlformats.org/wordprocessingml/2006/main" xmlns:w14="http://schemas.microsoft.com/office/word/2010/wordml" xmlns:w15="http://schemas.microsoft.com/office/word/2012/wordml" xmlns:wpg="http://schemas.microsoft.com/office/word/2010/wordprocessingGroup" xmlns:wpi="http://schemas.microsoft.com/office/word/2010/wordprocessingInk" xmlns:wne="http://schemas.microsoft.com/office/word/2006/wordml" xmlns:wps="http://schemas.microsoft.com/office/word/2010/wordprocessingShape" mc:Ignorable="w14 w15 wp14">
+<w:document xmlns:wpc="http://schemas.microsoft.com/office/word/2010/wordprocessingCanvas" xmlns:cx="http://schemas.microsoft.com/office/drawing/2014/chartex" xmlns:cx1="http://schemas.microsoft.com/office/drawing/2015/9/8/chartex" xmlns:cx2="http://schemas.microsoft.com/office/drawing/2015/10/21/chartex" xmlns:cx3="http://schemas.microsoft.com/office/drawing/2016/5/9/chartex" xmlns:cx4="http://schemas.microsoft.com/office/drawing/2016/5/10/chartex" xmlns:cx5="http://schemas.microsoft.com/office/drawing/2016/5/11/chartex" xmlns:cx6="http://schemas.microsoft.com/office/drawing/2016/5/12/chartex" xmlns:cx7="http://schemas.microsoft.com/office/drawing/2016/5/13/chartex" xmlns:cx8="http://schemas.microsoft.com/office/drawing/2016/5/14/chartex" xmlns:mc="http://schemas.openxmlformats.org/markup-compatibility/2006" xmlns:aink="http://schemas.microsoft.com/office/drawing/2016/ink" xmlns:am3d="http://schemas.microsoft.com/office/drawing/2017/model3d" xmlns:o="urn:schemas-microsoft-com:office:office" xmlns:r="http://schemas.openxmlformats.org/officeDocument/2006/relationships" xmlns:m="http://schemas.openxmlformats.org/officeDocument/2006/math" xmlns:v="urn:schemas-microsoft-com:vml" xmlns:wp14="http://schemas.microsoft.com/office/word/2010/wordprocessingDrawing" xmlns:wp="http://schemas.openxmlformats.org/drawingml/2006/wordprocessingDrawing" xmlns:w10="urn:schemas-microsoft-com:office:word" xmlns:w="http://schemas.openxmlformats.org/wordprocessingml/2006/main" xmlns:w14="http://schemas.microsoft.com/office/word/2010/wordml" xmlns:w15="http://schemas.microsoft.com/office/word/2012/wordml" xmlns:w16cid="http://schemas.microsoft.com/office/word/2016/wordml/cid" xmlns:w16se="http://schemas.microsoft.com/office/word/2015/wordml/symex" xmlns:wpg="http://schemas.microsoft.com/office/word/2010/wordprocessingGroup" xmlns:wpi="http://schemas.microsoft.com/office/word/2010/wordprocessingInk" xmlns:wne="http://schemas.microsoft.com/office/word/2006/wordml" xmlns:wps="http://schemas.microsoft.com/office/word/2010/wordprocessingShape" mc:Ignorable="w14 w15 w16se w16cid wp14">
   <w:body>
     <w:p>
       <w:pPr>
-        <w:rPr>
-          <w:b/>
-          <w:sz w:val="26"/>
-        </w:rPr>
-      </w:pPr>
-      <w:r>
-        <w:rPr>
-          <w:b/>
-          <w:sz w:val="26"/>
-        </w:rPr>
-        <w:t>Intro</w:t>
-      </w:r>
-      <w:r>
-        <w:rPr>
-          <w:b/>
-          <w:sz w:val="26"/>
-        </w:rPr>
-        <w:t xml:space="preserve">- </w:t>
-      </w:r>
-      <w:r>
-        <w:t xml:space="preserve">Our business aims to satisfy the needs of our customers for delicious coffees </w:t>
-      </w:r>
-      <w:r>
-        <w:t>and provide</w:t>
-      </w:r>
-      <w:r>
-        <w:t xml:space="preserve"> a nutritional treat for such an affordable price</w:t>
-      </w:r>
-      <w:r>
-        <w:t xml:space="preserve"> </w:t>
-      </w:r>
-      <w:r>
-        <w:t>that it will be worth the customer’s money.</w:t>
+        <w:jc w:val="both"/>
+        <w:rPr>
+          <w:bCs/>
+          <w:sz w:val="32"/>
+          <w:szCs w:val="28"/>
+        </w:rPr>
+      </w:pPr>
+      <w:r>
+        <w:rPr>
+          <w:bCs/>
+          <w:sz w:val="32"/>
+          <w:szCs w:val="28"/>
+        </w:rPr>
+        <w:drawing>
+          <wp:anchor distT="0" distB="0" distL="114300" distR="114300" simplePos="0" relativeHeight="251659264" behindDoc="0" locked="0" layoutInCell="1" allowOverlap="1" wp14:anchorId="69BB7DD1" wp14:editId="7B3F1463">
+            <wp:simplePos x="0" y="0"/>
+            <wp:positionH relativeFrom="column">
+              <wp:posOffset>-180975</wp:posOffset>
+            </wp:positionH>
+            <wp:positionV relativeFrom="paragraph">
+              <wp:posOffset>0</wp:posOffset>
+            </wp:positionV>
+            <wp:extent cx="2448267" cy="600159"/>
+            <wp:effectExtent l="0" t="0" r="0" b="9525"/>
+            <wp:wrapThrough wrapText="bothSides">
+              <wp:wrapPolygon edited="0">
+                <wp:start x="0" y="0"/>
+                <wp:lineTo x="0" y="21257"/>
+                <wp:lineTo x="21348" y="21257"/>
+                <wp:lineTo x="21348" y="0"/>
+                <wp:lineTo x="0" y="0"/>
+              </wp:wrapPolygon>
+            </wp:wrapThrough>
+            <wp:docPr id="2" name="Picture 2"/>
+            <wp:cNvGraphicFramePr>
+              <a:graphicFrameLocks xmlns:a="http://schemas.openxmlformats.org/drawingml/2006/main" noChangeAspect="1"/>
+            </wp:cNvGraphicFramePr>
+            <a:graphic xmlns:a="http://schemas.openxmlformats.org/drawingml/2006/main">
+              <a:graphicData uri="http://schemas.openxmlformats.org/drawingml/2006/picture">
+                <pic:pic xmlns:pic="http://schemas.openxmlformats.org/drawingml/2006/picture">
+                  <pic:nvPicPr>
+                    <pic:cNvPr id="1" name=""/>
+                    <pic:cNvPicPr/>
+                  </pic:nvPicPr>
+                  <pic:blipFill>
+                    <a:blip r:embed="rId6">
+                      <a:extLst>
+                        <a:ext uri="{28A0092B-C50C-407E-A947-70E740481C1C}">
+                          <a14:useLocalDpi xmlns:a14="http://schemas.microsoft.com/office/drawing/2010/main" val="0"/>
+                        </a:ext>
+                      </a:extLst>
+                    </a:blip>
+                    <a:stretch>
+                      <a:fillRect/>
+                    </a:stretch>
+                  </pic:blipFill>
+                  <pic:spPr>
+                    <a:xfrm>
+                      <a:off x="0" y="0"/>
+                      <a:ext cx="2448267" cy="600159"/>
+                    </a:xfrm>
+                    <a:prstGeom prst="rect">
+                      <a:avLst/>
+                    </a:prstGeom>
+                  </pic:spPr>
+                </pic:pic>
+              </a:graphicData>
+            </a:graphic>
+            <wp14:sizeRelH relativeFrom="page">
+              <wp14:pctWidth>0</wp14:pctWidth>
+            </wp14:sizeRelH>
+            <wp14:sizeRelV relativeFrom="page">
+              <wp14:pctHeight>0</wp14:pctHeight>
+            </wp14:sizeRelV>
+          </wp:anchor>
+        </w:drawing>
+      </w:r>
+    </w:p>
+    <w:p>
+      <w:pPr>
+        <w:jc w:val="both"/>
+        <w:rPr>
+          <w:bCs/>
+          <w:sz w:val="32"/>
+          <w:szCs w:val="28"/>
+        </w:rPr>
+      </w:pPr>
+    </w:p>
+    <w:p>
+      <w:pPr>
+        <w:ind w:firstLine="720"/>
+        <w:jc w:val="both"/>
+        <w:rPr>
+          <w:bCs/>
+          <w:sz w:val="32"/>
+          <w:szCs w:val="28"/>
+        </w:rPr>
+      </w:pPr>
+      <w:r>
+        <w:rPr>
+          <w:bCs/>
+          <w:sz w:val="32"/>
+          <w:szCs w:val="28"/>
+        </w:rPr>
+        <w:drawing>
+          <wp:anchor distT="0" distB="0" distL="114300" distR="114300" simplePos="0" relativeHeight="251658240" behindDoc="0" locked="0" layoutInCell="1" allowOverlap="1" wp14:anchorId="2381D630" wp14:editId="1647545C">
+            <wp:simplePos x="0" y="0"/>
+            <wp:positionH relativeFrom="column">
+              <wp:posOffset>-228600</wp:posOffset>
+            </wp:positionH>
+            <wp:positionV relativeFrom="paragraph">
+              <wp:posOffset>1764030</wp:posOffset>
+            </wp:positionV>
+            <wp:extent cx="6405122" cy="3040380"/>
+            <wp:effectExtent l="0" t="0" r="0" b="7620"/>
+            <wp:wrapThrough wrapText="bothSides">
+              <wp:wrapPolygon edited="0">
+                <wp:start x="0" y="0"/>
+                <wp:lineTo x="0" y="21519"/>
+                <wp:lineTo x="21523" y="21519"/>
+                <wp:lineTo x="21523" y="0"/>
+                <wp:lineTo x="0" y="0"/>
+              </wp:wrapPolygon>
+            </wp:wrapThrough>
+            <wp:docPr id="1" name="Picture 1"/>
+            <wp:cNvGraphicFramePr>
+              <a:graphicFrameLocks xmlns:a="http://schemas.openxmlformats.org/drawingml/2006/main" noChangeAspect="1"/>
+            </wp:cNvGraphicFramePr>
+            <a:graphic xmlns:a="http://schemas.openxmlformats.org/drawingml/2006/main">
+              <a:graphicData uri="http://schemas.openxmlformats.org/drawingml/2006/picture">
+                <pic:pic xmlns:pic="http://schemas.openxmlformats.org/drawingml/2006/picture">
+                  <pic:nvPicPr>
+                    <pic:cNvPr id="1" name=""/>
+                    <pic:cNvPicPr/>
+                  </pic:nvPicPr>
+                  <pic:blipFill>
+                    <a:blip r:embed="rId7">
+                      <a:extLst>
+                        <a:ext uri="{28A0092B-C50C-407E-A947-70E740481C1C}">
+                          <a14:useLocalDpi xmlns:a14="http://schemas.microsoft.com/office/drawing/2010/main" val="0"/>
+                        </a:ext>
+                      </a:extLst>
+                    </a:blip>
+                    <a:stretch>
+                      <a:fillRect/>
+                    </a:stretch>
+                  </pic:blipFill>
+                  <pic:spPr>
+                    <a:xfrm>
+                      <a:off x="0" y="0"/>
+                      <a:ext cx="6405122" cy="3040380"/>
+                    </a:xfrm>
+                    <a:prstGeom prst="rect">
+                      <a:avLst/>
+                    </a:prstGeom>
+                  </pic:spPr>
+                </pic:pic>
+              </a:graphicData>
+            </a:graphic>
+            <wp14:sizeRelH relativeFrom="page">
+              <wp14:pctWidth>0</wp14:pctWidth>
+            </wp14:sizeRelH>
+            <wp14:sizeRelV relativeFrom="page">
+              <wp14:pctHeight>0</wp14:pctHeight>
+            </wp14:sizeRelV>
+          </wp:anchor>
+        </w:drawing>
+      </w:r>
+      <w:r>
+        <w:rPr>
+          <w:bCs/>
+          <w:sz w:val="32"/>
+          <w:szCs w:val="28"/>
+        </w:rPr>
+        <w:t xml:space="preserve">These Website is created not to compete to </w:t>
+      </w:r>
+      <w:proofErr w:type="gramStart"/>
+      <w:r>
+        <w:rPr>
+          <w:bCs/>
+          <w:sz w:val="32"/>
+          <w:szCs w:val="28"/>
+        </w:rPr>
+        <w:t>other</w:t>
+      </w:r>
+      <w:proofErr w:type="gramEnd"/>
+      <w:r>
+        <w:rPr>
+          <w:bCs/>
+          <w:sz w:val="32"/>
+          <w:szCs w:val="28"/>
+        </w:rPr>
+        <w:t xml:space="preserve"> website but rather to promote the product of our Filipino </w:t>
+      </w:r>
+      <w:r>
+        <w:rPr>
+          <w:bCs/>
+          <w:sz w:val="32"/>
+          <w:szCs w:val="28"/>
+        </w:rPr>
+        <w:t>brand</w:t>
+      </w:r>
+      <w:r>
+        <w:rPr>
+          <w:bCs/>
+          <w:sz w:val="32"/>
+          <w:szCs w:val="28"/>
+        </w:rPr>
+        <w:t xml:space="preserve">. The Website is called </w:t>
+      </w:r>
+      <w:proofErr w:type="spellStart"/>
+      <w:r>
+        <w:rPr>
+          <w:bCs/>
+          <w:sz w:val="32"/>
+          <w:szCs w:val="28"/>
+        </w:rPr>
+        <w:t>Kapoy</w:t>
+      </w:r>
+      <w:proofErr w:type="spellEnd"/>
+      <w:r>
+        <w:rPr>
+          <mc:AlternateContent>
+            <mc:Choice Requires="w16se"/>
+            <mc:Fallback/>
+          </mc:AlternateContent>
+          <w:bCs/>
+          <w:sz w:val="32"/>
+          <w:szCs w:val="28"/>
+        </w:rPr>
+        <mc:AlternateContent>
+          <mc:Choice Requires="w16se">
+            <w16se:symEx w16se:font="Consolas" w16se:char="2615"/>
+          </mc:Choice>
+          <mc:Fallback>
+            <w:t>☕</w:t>
+          </mc:Fallback>
+        </mc:AlternateContent>
+      </w:r>
+      <w:r>
+        <w:rPr>
+          <w:bCs/>
+          <w:sz w:val="32"/>
+          <w:szCs w:val="28"/>
+        </w:rPr>
+        <w:t>Coffee by the term “</w:t>
+      </w:r>
+      <w:proofErr w:type="spellStart"/>
+      <w:r>
+        <w:rPr>
+          <w:bCs/>
+          <w:sz w:val="32"/>
+          <w:szCs w:val="28"/>
+        </w:rPr>
+        <w:t>kapoy</w:t>
+      </w:r>
+      <w:proofErr w:type="spellEnd"/>
+      <w:r>
+        <w:rPr>
+          <w:bCs/>
+          <w:sz w:val="32"/>
+          <w:szCs w:val="28"/>
+        </w:rPr>
+        <w:t>” the brand claims to give a refreshing taste and feeling</w:t>
+      </w:r>
+      <w:r>
+        <w:rPr>
+          <w:bCs/>
+          <w:sz w:val="32"/>
+          <w:szCs w:val="28"/>
+        </w:rPr>
+        <w:t xml:space="preserve"> The </w:t>
+      </w:r>
+      <w:proofErr w:type="spellStart"/>
+      <w:r>
+        <w:rPr>
+          <w:bCs/>
+          <w:sz w:val="32"/>
+          <w:szCs w:val="28"/>
+        </w:rPr>
+        <w:t>Kapoy</w:t>
+      </w:r>
+      <w:proofErr w:type="spellEnd"/>
+      <w:r>
+        <w:rPr>
+          <mc:AlternateContent>
+            <mc:Choice Requires="w16se"/>
+            <mc:Fallback/>
+          </mc:AlternateContent>
+          <w:bCs/>
+          <w:sz w:val="32"/>
+          <w:szCs w:val="28"/>
+        </w:rPr>
+        <mc:AlternateContent>
+          <mc:Choice Requires="w16se">
+            <w16se:symEx w16se:font="Consolas" w16se:char="2615"/>
+          </mc:Choice>
+          <mc:Fallback>
+            <w:t>☕</w:t>
+          </mc:Fallback>
+        </mc:AlternateContent>
+      </w:r>
+      <w:r>
+        <w:rPr>
+          <w:bCs/>
+          <w:sz w:val="32"/>
+          <w:szCs w:val="28"/>
+        </w:rPr>
+        <w:t xml:space="preserve">Coffee is Based on our </w:t>
+      </w:r>
+      <w:proofErr w:type="gramStart"/>
+      <w:r>
+        <w:rPr>
+          <w:bCs/>
+          <w:sz w:val="32"/>
+          <w:szCs w:val="28"/>
+        </w:rPr>
+        <w:t xml:space="preserve">Shop </w:t>
+      </w:r>
+      <w:r>
+        <w:rPr>
+          <w:bCs/>
+          <w:sz w:val="32"/>
+          <w:szCs w:val="28"/>
+        </w:rPr>
+        <w:t>.</w:t>
+      </w:r>
+      <w:proofErr w:type="gramEnd"/>
+      <w:r>
+        <w:rPr>
+          <w:bCs/>
+          <w:sz w:val="32"/>
+          <w:szCs w:val="28"/>
+        </w:rPr>
+        <w:t xml:space="preserve"> As we all know that in these times of pandemic online marketing is one of the leading </w:t>
+      </w:r>
+      <w:r>
+        <w:rPr>
+          <w:bCs/>
+          <w:sz w:val="32"/>
+          <w:szCs w:val="28"/>
+        </w:rPr>
+        <w:t>career’s</w:t>
+      </w:r>
+      <w:r>
+        <w:rPr>
+          <w:bCs/>
+          <w:sz w:val="32"/>
+          <w:szCs w:val="28"/>
+        </w:rPr>
+        <w:t xml:space="preserve"> today that is why we decided to create a brand and website that can help to promote our </w:t>
+      </w:r>
+      <w:r>
+        <w:rPr>
+          <w:bCs/>
+          <w:sz w:val="32"/>
+          <w:szCs w:val="28"/>
+        </w:rPr>
+        <w:t>product to achieve our financial goals</w:t>
+      </w:r>
+      <w:r>
+        <w:rPr>
+          <w:bCs/>
+          <w:sz w:val="32"/>
+          <w:szCs w:val="28"/>
+        </w:rPr>
+        <w:t>. The website does not provide any</w:t>
+      </w:r>
+      <w:r>
+        <w:rPr>
+          <w:bCs/>
+          <w:sz w:val="32"/>
+          <w:szCs w:val="28"/>
+        </w:rPr>
+        <w:t xml:space="preserve"> special</w:t>
+      </w:r>
+      <w:r>
+        <w:rPr>
+          <w:bCs/>
+          <w:sz w:val="32"/>
+          <w:szCs w:val="28"/>
+        </w:rPr>
+        <w:t xml:space="preserve"> service but you could help our product to be </w:t>
+      </w:r>
+      <w:r>
+        <w:rPr>
+          <w:bCs/>
+          <w:sz w:val="32"/>
+          <w:szCs w:val="28"/>
+        </w:rPr>
+        <w:t>fruitful</w:t>
+      </w:r>
+      <w:r>
+        <w:rPr>
+          <w:bCs/>
+          <w:sz w:val="32"/>
+          <w:szCs w:val="28"/>
+        </w:rPr>
+        <w:t xml:space="preserve"> by entering your email address</w:t>
+      </w:r>
+      <w:r>
+        <w:rPr>
+          <w:bCs/>
+          <w:sz w:val="32"/>
+          <w:szCs w:val="28"/>
+        </w:rPr>
+        <w:t xml:space="preserve"> at the About Us page. </w:t>
+      </w:r>
+    </w:p>
+    <w:p>
+      <w:pPr>
+        <w:ind w:firstLine="720"/>
+        <w:jc w:val="both"/>
+        <w:rPr>
+          <w:bCs/>
+          <w:sz w:val="32"/>
+          <w:szCs w:val="28"/>
+        </w:rPr>
+      </w:pPr>
+      <w:r>
+        <w:rPr>
+          <w:bCs/>
+          <w:sz w:val="32"/>
+          <w:szCs w:val="28"/>
+        </w:rPr>
+        <w:t>The Webpage has 3 Navigation</w:t>
+      </w:r>
+      <w:r>
+        <w:rPr>
+          <w:bCs/>
+          <w:sz w:val="32"/>
+          <w:szCs w:val="28"/>
+        </w:rPr>
+        <w:t xml:space="preserve"> bar’s</w:t>
+      </w:r>
+      <w:r>
+        <w:rPr>
+          <w:bCs/>
+          <w:sz w:val="32"/>
+          <w:szCs w:val="28"/>
+        </w:rPr>
+        <w:t xml:space="preserve"> the Home</w:t>
+      </w:r>
+      <w:r>
+        <w:rPr>
+          <w:bCs/>
+          <w:sz w:val="32"/>
+          <w:szCs w:val="28"/>
+        </w:rPr>
+        <w:t>, About and Orders. The Home page is consist of a showcase image of one of our best product the “Americano” at the center of the Showcase the Name of our brand and below our Aim is to  “</w:t>
+      </w:r>
+      <w:r>
+        <w:rPr>
+          <w:bCs/>
+          <w:i/>
+          <w:iCs/>
+          <w:sz w:val="32"/>
+          <w:szCs w:val="28"/>
+        </w:rPr>
+        <w:t xml:space="preserve">satisfy the needs of our customers for delicious </w:t>
+      </w:r>
+      <w:r>
+        <w:rPr>
+          <w:bCs/>
+          <w:i/>
+          <w:iCs/>
+          <w:sz w:val="32"/>
+          <w:szCs w:val="28"/>
+        </w:rPr>
+        <w:lastRenderedPageBreak/>
+        <w:t>coffees and provide a nutritional treat for such an affordable price that it will be worth the customer’s money</w:t>
+      </w:r>
+      <w:r>
+        <w:rPr>
+          <w:bCs/>
+          <w:sz w:val="32"/>
+          <w:szCs w:val="28"/>
+        </w:rPr>
+        <w:t xml:space="preserve">”. </w:t>
+      </w:r>
+    </w:p>
+    <w:p>
+      <w:pPr>
+        <w:ind w:firstLine="720"/>
+        <w:jc w:val="both"/>
+        <w:rPr>
+          <w:bCs/>
+          <w:sz w:val="32"/>
+          <w:szCs w:val="28"/>
+        </w:rPr>
+      </w:pPr>
+      <w:r>
+        <w:rPr>
+          <w:bCs/>
+          <w:sz w:val="32"/>
+          <w:szCs w:val="28"/>
+        </w:rPr>
+        <w:drawing>
+          <wp:anchor distT="0" distB="0" distL="114300" distR="114300" simplePos="0" relativeHeight="251660288" behindDoc="0" locked="0" layoutInCell="1" allowOverlap="1" wp14:anchorId="3EC63C39" wp14:editId="2E896E19">
+            <wp:simplePos x="0" y="0"/>
+            <wp:positionH relativeFrom="column">
+              <wp:posOffset>-342900</wp:posOffset>
+            </wp:positionH>
+            <wp:positionV relativeFrom="paragraph">
+              <wp:posOffset>0</wp:posOffset>
+            </wp:positionV>
+            <wp:extent cx="6637350" cy="4465320"/>
+            <wp:effectExtent l="0" t="0" r="0" b="0"/>
+            <wp:wrapThrough wrapText="bothSides">
+              <wp:wrapPolygon edited="0">
+                <wp:start x="0" y="0"/>
+                <wp:lineTo x="0" y="21471"/>
+                <wp:lineTo x="21513" y="21471"/>
+                <wp:lineTo x="21513" y="0"/>
+                <wp:lineTo x="0" y="0"/>
+              </wp:wrapPolygon>
+            </wp:wrapThrough>
+            <wp:docPr id="3" name="Picture 3"/>
+            <wp:cNvGraphicFramePr>
+              <a:graphicFrameLocks xmlns:a="http://schemas.openxmlformats.org/drawingml/2006/main" noChangeAspect="1"/>
+            </wp:cNvGraphicFramePr>
+            <a:graphic xmlns:a="http://schemas.openxmlformats.org/drawingml/2006/main">
+              <a:graphicData uri="http://schemas.openxmlformats.org/drawingml/2006/picture">
+                <pic:pic xmlns:pic="http://schemas.openxmlformats.org/drawingml/2006/picture">
+                  <pic:nvPicPr>
+                    <pic:cNvPr id="1" name=""/>
+                    <pic:cNvPicPr/>
+                  </pic:nvPicPr>
+                  <pic:blipFill>
+                    <a:blip r:embed="rId8">
+                      <a:extLst>
+                        <a:ext uri="{28A0092B-C50C-407E-A947-70E740481C1C}">
+                          <a14:useLocalDpi xmlns:a14="http://schemas.microsoft.com/office/drawing/2010/main" val="0"/>
+                        </a:ext>
+                      </a:extLst>
+                    </a:blip>
+                    <a:stretch>
+                      <a:fillRect/>
+                    </a:stretch>
+                  </pic:blipFill>
+                  <pic:spPr>
+                    <a:xfrm>
+                      <a:off x="0" y="0"/>
+                      <a:ext cx="6637350" cy="4465320"/>
+                    </a:xfrm>
+                    <a:prstGeom prst="rect">
+                      <a:avLst/>
+                    </a:prstGeom>
+                  </pic:spPr>
+                </pic:pic>
+              </a:graphicData>
+            </a:graphic>
+            <wp14:sizeRelH relativeFrom="page">
+              <wp14:pctWidth>0</wp14:pctWidth>
+            </wp14:sizeRelH>
+            <wp14:sizeRelV relativeFrom="page">
+              <wp14:pctHeight>0</wp14:pctHeight>
+            </wp14:sizeRelV>
+          </wp:anchor>
+        </w:drawing>
+      </w:r>
+    </w:p>
+    <w:p>
+      <w:pPr>
+        <w:ind w:firstLine="720"/>
+        <w:jc w:val="both"/>
+        <w:rPr>
+          <w:bCs/>
+          <w:sz w:val="32"/>
+          <w:szCs w:val="28"/>
+        </w:rPr>
+      </w:pPr>
+      <w:r>
+        <w:rPr>
+          <w:bCs/>
+          <w:sz w:val="32"/>
+          <w:szCs w:val="28"/>
+        </w:rPr>
+        <w:t>The next page is the About Us page</w:t>
+      </w:r>
+      <w:r>
+        <w:rPr>
+          <w:bCs/>
+          <w:sz w:val="32"/>
+          <w:szCs w:val="28"/>
+        </w:rPr>
+        <w:t xml:space="preserve"> it is the page that shows the person who is behind the Coffee </w:t>
+      </w:r>
+      <w:proofErr w:type="gramStart"/>
+      <w:r>
+        <w:rPr>
+          <w:bCs/>
+          <w:sz w:val="32"/>
+          <w:szCs w:val="28"/>
+        </w:rPr>
+        <w:t>Brand .</w:t>
+      </w:r>
+      <w:proofErr w:type="gramEnd"/>
+      <w:r>
+        <w:rPr>
+          <w:bCs/>
+          <w:sz w:val="32"/>
+          <w:szCs w:val="28"/>
+        </w:rPr>
+        <w:t xml:space="preserve"> They are the founder of the brand and website. On the Left side we will see the Contact us with </w:t>
+      </w:r>
+      <w:proofErr w:type="gramStart"/>
+      <w:r>
+        <w:rPr>
+          <w:bCs/>
+          <w:sz w:val="32"/>
+          <w:szCs w:val="28"/>
+        </w:rPr>
+        <w:t>a</w:t>
+      </w:r>
+      <w:proofErr w:type="gramEnd"/>
+      <w:r>
+        <w:rPr>
+          <w:bCs/>
+          <w:sz w:val="32"/>
+          <w:szCs w:val="28"/>
+        </w:rPr>
+        <w:t xml:space="preserve"> input text area where you can enter your name and email address to be able to receive weekly updates regarding to the product promos</w:t>
+      </w:r>
+      <w:r>
+        <w:rPr>
+          <w:bCs/>
+          <w:sz w:val="32"/>
+          <w:szCs w:val="28"/>
+        </w:rPr>
+        <w:t xml:space="preserve">. You can also talk with us once the user </w:t>
+      </w:r>
+      <w:proofErr w:type="gramStart"/>
+      <w:r>
+        <w:rPr>
+          <w:bCs/>
+          <w:sz w:val="32"/>
+          <w:szCs w:val="28"/>
+        </w:rPr>
+        <w:t>have</w:t>
+      </w:r>
+      <w:proofErr w:type="gramEnd"/>
+      <w:r>
+        <w:rPr>
+          <w:bCs/>
+          <w:sz w:val="32"/>
+          <w:szCs w:val="28"/>
+        </w:rPr>
+        <w:t xml:space="preserve"> already send us emails and we will make sure to respond to customer </w:t>
+      </w:r>
+      <w:proofErr w:type="spellStart"/>
+      <w:r>
+        <w:rPr>
+          <w:bCs/>
+          <w:sz w:val="32"/>
+          <w:szCs w:val="28"/>
+        </w:rPr>
+        <w:t>inquries</w:t>
+      </w:r>
+      <w:proofErr w:type="spellEnd"/>
+      <w:r>
+        <w:rPr>
+          <w:bCs/>
+          <w:sz w:val="32"/>
+          <w:szCs w:val="28"/>
+        </w:rPr>
+        <w:t xml:space="preserve"> as soon as we can.</w:t>
+      </w:r>
+    </w:p>
+    <w:p>
+      <w:pPr>
+        <w:ind w:firstLine="720"/>
+        <w:jc w:val="both"/>
+        <w:rPr>
+          <w:bCs/>
+          <w:sz w:val="32"/>
+          <w:szCs w:val="28"/>
+        </w:rPr>
+      </w:pPr>
+      <w:r>
+        <w:rPr>
+          <w:bCs/>
+          <w:sz w:val="32"/>
+          <w:szCs w:val="28"/>
+        </w:rPr>
+        <w:t xml:space="preserve">The Importance of email is because we are also looking for a way to sell our Coffee brand to the business owners and hopefully get investments from the investors to open new branches in many parts of Luzon. </w:t>
+      </w:r>
+    </w:p>
+    <w:p>
+      <w:pPr>
+        <w:ind w:firstLine="720"/>
+        <w:jc w:val="both"/>
+        <w:rPr>
+          <w:bCs/>
+          <w:sz w:val="32"/>
+          <w:szCs w:val="28"/>
+        </w:rPr>
+      </w:pPr>
+      <w:r>
+        <w:rPr>
+          <w:bCs/>
+          <w:sz w:val="32"/>
+          <w:szCs w:val="28"/>
+        </w:rPr>
+        <w:drawing>
+          <wp:anchor distT="0" distB="0" distL="114300" distR="114300" simplePos="0" relativeHeight="251661312" behindDoc="1" locked="0" layoutInCell="1" allowOverlap="1" wp14:anchorId="5AB8B638" wp14:editId="7C30F701">
+            <wp:simplePos x="0" y="0"/>
+            <wp:positionH relativeFrom="column">
+              <wp:posOffset>-151765</wp:posOffset>
+            </wp:positionH>
+            <wp:positionV relativeFrom="paragraph">
+              <wp:posOffset>1153160</wp:posOffset>
+            </wp:positionV>
+            <wp:extent cx="6264723" cy="5209893"/>
+            <wp:effectExtent l="0" t="0" r="3175" b="0"/>
+            <wp:wrapNone/>
+            <wp:docPr id="6" name="Picture 6"/>
+            <wp:cNvGraphicFramePr>
+              <a:graphicFrameLocks xmlns:a="http://schemas.openxmlformats.org/drawingml/2006/main" noChangeAspect="1"/>
+            </wp:cNvGraphicFramePr>
+            <a:graphic xmlns:a="http://schemas.openxmlformats.org/drawingml/2006/main">
+              <a:graphicData uri="http://schemas.openxmlformats.org/drawingml/2006/picture">
+                <pic:pic xmlns:pic="http://schemas.openxmlformats.org/drawingml/2006/picture">
+                  <pic:nvPicPr>
+                    <pic:cNvPr id="1" name=""/>
+                    <pic:cNvPicPr/>
+                  </pic:nvPicPr>
+                  <pic:blipFill>
+                    <a:blip r:embed="rId9">
+                      <a:extLst>
+                        <a:ext uri="{28A0092B-C50C-407E-A947-70E740481C1C}">
+                          <a14:useLocalDpi xmlns:a14="http://schemas.microsoft.com/office/drawing/2010/main" val="0"/>
+                        </a:ext>
+                      </a:extLst>
+                    </a:blip>
+                    <a:stretch>
+                      <a:fillRect/>
+                    </a:stretch>
+                  </pic:blipFill>
+                  <pic:spPr>
+                    <a:xfrm>
+                      <a:off x="0" y="0"/>
+                      <a:ext cx="6264723" cy="5209893"/>
+                    </a:xfrm>
+                    <a:prstGeom prst="rect">
+                      <a:avLst/>
+                    </a:prstGeom>
+                  </pic:spPr>
+                </pic:pic>
+              </a:graphicData>
+            </a:graphic>
+            <wp14:sizeRelH relativeFrom="page">
+              <wp14:pctWidth>0</wp14:pctWidth>
+            </wp14:sizeRelH>
+            <wp14:sizeRelV relativeFrom="page">
+              <wp14:pctHeight>0</wp14:pctHeight>
+            </wp14:sizeRelV>
+          </wp:anchor>
+        </w:drawing>
+      </w:r>
+      <w:r>
+        <w:rPr>
+          <w:bCs/>
+          <w:sz w:val="32"/>
+          <w:szCs w:val="28"/>
+        </w:rPr>
+        <w:t xml:space="preserve">At the Third Navigation Bar You Will See the Three Best Selling Coffee in our Shop and in the market for more </w:t>
+      </w:r>
+      <w:proofErr w:type="spellStart"/>
+      <w:r>
+        <w:rPr>
+          <w:bCs/>
+          <w:sz w:val="32"/>
+          <w:szCs w:val="28"/>
+        </w:rPr>
+        <w:t>inquries</w:t>
+      </w:r>
+      <w:proofErr w:type="spellEnd"/>
+      <w:r>
+        <w:rPr>
+          <w:bCs/>
+          <w:sz w:val="32"/>
+          <w:szCs w:val="28"/>
+        </w:rPr>
+        <w:t xml:space="preserve"> kindly send us your email at the about page to know more about the classic taste’s and promos from </w:t>
+      </w:r>
+      <w:proofErr w:type="spellStart"/>
+      <w:r>
+        <w:rPr>
+          <w:bCs/>
+          <w:sz w:val="32"/>
+          <w:szCs w:val="28"/>
+        </w:rPr>
+        <w:t>Kapoy</w:t>
+      </w:r>
+      <w:proofErr w:type="spellEnd"/>
+      <w:r>
+        <w:rPr>
+          <mc:AlternateContent>
+            <mc:Choice Requires="w16se"/>
+            <mc:Fallback/>
+          </mc:AlternateContent>
+          <w:bCs/>
+          <w:sz w:val="32"/>
+          <w:szCs w:val="28"/>
+        </w:rPr>
+        <mc:AlternateContent>
+          <mc:Choice Requires="w16se">
+            <w16se:symEx w16se:font="Consolas" w16se:char="2615"/>
+          </mc:Choice>
+          <mc:Fallback>
+            <w:t>☕</w:t>
+          </mc:Fallback>
+        </mc:AlternateContent>
+      </w:r>
+      <w:r>
+        <w:rPr>
+          <w:bCs/>
+          <w:sz w:val="32"/>
+          <w:szCs w:val="28"/>
+        </w:rPr>
+        <w:t>Coffee.</w:t>
+      </w:r>
+    </w:p>
+    <w:p>
+      <w:pPr>
+        <w:jc w:val="both"/>
+        <w:rPr>
+          <w:bCs/>
+          <w:sz w:val="32"/>
+          <w:szCs w:val="28"/>
+        </w:rPr>
+      </w:pPr>
+    </w:p>
+    <w:p>
+      <w:pPr>
+        <w:ind w:firstLine="720"/>
+        <w:jc w:val="both"/>
+        <w:rPr>
+          <w:bCs/>
+          <w:sz w:val="32"/>
+          <w:szCs w:val="28"/>
+        </w:rPr>
+      </w:pPr>
+    </w:p>
+    <w:p>
+      <w:pPr>
+        <w:ind w:firstLine="720"/>
+        <w:rPr>
+          <w:bCs/>
+          <w:sz w:val="26"/>
+        </w:rPr>
+      </w:pPr>
+    </w:p>
+    <w:p>
+      <w:pPr>
+        <w:ind w:firstLine="720"/>
+        <w:rPr>
+          <w:bCs/>
+          <w:sz w:val="26"/>
+        </w:rPr>
+      </w:pPr>
+    </w:p>
+    <w:p>
+      <w:pPr>
+        <w:ind w:firstLine="720"/>
+        <w:rPr>
+          <w:bCs/>
+          <w:sz w:val="26"/>
+        </w:rPr>
+      </w:pPr>
+    </w:p>
+    <w:p>
+      <w:pPr>
+        <w:ind w:firstLine="720"/>
+        <w:rPr>
+          <w:bCs/>
+          <w:sz w:val="26"/>
+        </w:rPr>
+      </w:pPr>
+    </w:p>
+    <w:p>
+      <w:pPr>
+        <w:ind w:firstLine="720"/>
+        <w:rPr>
+          <w:bCs/>
+          <w:sz w:val="26"/>
+        </w:rPr>
+      </w:pPr>
+    </w:p>
+    <w:p>
+      <w:pPr>
+        <w:ind w:firstLine="720"/>
+        <w:rPr>
+          <w:bCs/>
+          <w:sz w:val="26"/>
+        </w:rPr>
+      </w:pPr>
+    </w:p>
+    <w:p>
+      <w:pPr>
+        <w:ind w:firstLine="720"/>
+        <w:rPr>
+          <w:bCs/>
+          <w:sz w:val="26"/>
+        </w:rPr>
+      </w:pPr>
+    </w:p>
+    <w:p>
+      <w:pPr>
+        <w:ind w:firstLine="720"/>
+        <w:rPr>
+          <w:bCs/>
+          <w:sz w:val="26"/>
+        </w:rPr>
+      </w:pPr>
+    </w:p>
+    <w:p>
+      <w:pPr>
+        <w:ind w:firstLine="720"/>
+        <w:rPr>
+          <w:bCs/>
+          <w:sz w:val="26"/>
+        </w:rPr>
+      </w:pPr>
+    </w:p>
+    <w:p>
+      <w:pPr>
+        <w:ind w:firstLine="720"/>
+        <w:rPr>
+          <w:bCs/>
+          <w:sz w:val="26"/>
+        </w:rPr>
+      </w:pPr>
+    </w:p>
+    <w:p>
+      <w:pPr>
+        <w:ind w:firstLine="720"/>
+        <w:rPr>
+          <w:bCs/>
+          <w:sz w:val="26"/>
+        </w:rPr>
+      </w:pPr>
+    </w:p>
+    <w:p>
+      <w:pPr>
+        <w:ind w:firstLine="720"/>
+        <w:rPr>
+          <w:bCs/>
+          <w:sz w:val="26"/>
+        </w:rPr>
+      </w:pPr>
+    </w:p>
+    <w:p>
+      <w:pPr>
+        <w:ind w:firstLine="720"/>
+        <w:rPr>
+          <w:bCs/>
+          <w:sz w:val="26"/>
+        </w:rPr>
+      </w:pPr>
+    </w:p>
+    <w:p>
+      <w:pPr>
+        <w:ind w:firstLine="720"/>
+        <w:rPr>
+          <w:bCs/>
+          <w:sz w:val="26"/>
+        </w:rPr>
+      </w:pPr>
+    </w:p>
+    <w:p>
+      <w:pPr>
+        <w:ind w:firstLine="720"/>
+        <w:rPr>
+          <w:bCs/>
+          <w:sz w:val="26"/>
+        </w:rPr>
+      </w:pPr>
+    </w:p>
+    <w:p>
+      <w:pPr>
+        <w:rPr>
+          <w:bCs/>
+          <w:sz w:val="26"/>
+        </w:rPr>
+      </w:pPr>
+      <w:r>
+        <w:rPr>
+          <w:bCs/>
+          <w:sz w:val="26"/>
+        </w:rPr>
+        <w:tab/>
+        <w:t xml:space="preserve">At the Home page below you will see the web coding language first is the </w:t>
+      </w:r>
+      <w:proofErr w:type="gramStart"/>
+      <w:r>
+        <w:rPr>
+          <w:bCs/>
+          <w:sz w:val="26"/>
+        </w:rPr>
+        <w:t>HTML</w:t>
+      </w:r>
+      <w:r>
+        <w:rPr>
+          <w:bCs/>
+          <w:sz w:val="26"/>
+        </w:rPr>
+        <w:t>(</w:t>
+      </w:r>
+      <w:proofErr w:type="gramEnd"/>
+      <w:r>
+        <w:rPr>
+          <w:bCs/>
+          <w:sz w:val="26"/>
+        </w:rPr>
+        <w:t>Hypertext Markup Language)</w:t>
+      </w:r>
+      <w:r>
+        <w:rPr>
+          <w:bCs/>
+          <w:sz w:val="26"/>
+        </w:rPr>
+        <w:t>, CSS(Cascading Style Sheet)</w:t>
+      </w:r>
+      <w:r>
+        <w:rPr>
+          <w:bCs/>
+          <w:sz w:val="26"/>
+        </w:rPr>
+        <w:t xml:space="preserve"> as the formatting language and lastly the </w:t>
+      </w:r>
+      <w:proofErr w:type="spellStart"/>
+      <w:r>
+        <w:rPr>
+          <w:bCs/>
+          <w:sz w:val="26"/>
+        </w:rPr>
+        <w:t>Javascript</w:t>
+      </w:r>
+      <w:proofErr w:type="spellEnd"/>
+      <w:r>
+        <w:rPr>
+          <w:bCs/>
+          <w:sz w:val="26"/>
+        </w:rPr>
+        <w:t xml:space="preserve"> as the Programming Language. </w:t>
+      </w:r>
+      <w:proofErr w:type="gramStart"/>
+      <w:r>
+        <w:rPr>
+          <w:bCs/>
+          <w:sz w:val="26"/>
+        </w:rPr>
+        <w:t>Also</w:t>
+      </w:r>
+      <w:proofErr w:type="gramEnd"/>
+      <w:r>
+        <w:rPr>
+          <w:bCs/>
+          <w:sz w:val="26"/>
+        </w:rPr>
+        <w:t xml:space="preserve"> a special thanks to emailjs.com because it’s </w:t>
+      </w:r>
+      <w:proofErr w:type="spellStart"/>
+      <w:r>
+        <w:rPr>
+          <w:bCs/>
+          <w:sz w:val="26"/>
+        </w:rPr>
+        <w:t>a</w:t>
+      </w:r>
+      <w:proofErr w:type="spellEnd"/>
+      <w:r>
+        <w:rPr>
+          <w:bCs/>
+          <w:sz w:val="26"/>
+        </w:rPr>
+        <w:t xml:space="preserve"> online website which is responsible for connecting my code to many Gmail Accounts. </w:t>
+      </w:r>
+      <w:proofErr w:type="spellStart"/>
+      <w:r>
+        <w:rPr>
+          <w:bCs/>
+          <w:sz w:val="26"/>
+        </w:rPr>
+        <w:t>Emailjs</w:t>
+      </w:r>
+      <w:proofErr w:type="spellEnd"/>
+      <w:r>
+        <w:rPr>
+          <w:bCs/>
+          <w:sz w:val="26"/>
+        </w:rPr>
+        <w:t xml:space="preserve"> is used to get the email from user without using servers and other unfamilliar frameworks</w:t>
       </w:r>
       <w:bookmarkStart w:id="0" w:name="_GoBack"/>
       <w:bookmarkEnd w:id="0"/>
       <w:r>
-        <w:tab/>
-      </w:r>
-    </w:p>
-    <w:p>
-      <w:pPr>
-        <w:spacing w:after="0" w:line="240" w:lineRule="auto"/>
-        <w:rPr>
-          <w:rFonts w:ascii="Times New Roman" w:eastAsia="Times New Roman" w:hAnsi="Times New Roman" w:cs="Times New Roman"/>
-          <w:sz w:val="24"/>
-          <w:szCs w:val="24"/>
-        </w:rPr>
-      </w:pPr>
-      <w:r>
-        <w:rPr>
-          <w:rFonts w:ascii="Times New Roman" w:eastAsia="Times New Roman" w:hAnsi="Times New Roman" w:cs="Times New Roman"/>
-          <w:b/>
-          <w:sz w:val="26"/>
-          <w:szCs w:val="24"/>
-        </w:rPr>
-        <w:t>Caramel latte -</w:t>
-      </w:r>
-      <w:r>
-        <w:rPr>
-          <w:rFonts w:ascii="Times New Roman" w:eastAsia="Times New Roman" w:hAnsi="Times New Roman" w:cs="Times New Roman"/>
-          <w:sz w:val="24"/>
-          <w:szCs w:val="24"/>
-        </w:rPr>
-        <w:t>Rich espresso is gently swirled with flavors of caramel and vanilla, steamed milk and simple syrup, then drizzled with mocha and caramel sauces.</w:t>
-      </w:r>
-    </w:p>
-    <w:p>
-      <w:pPr>
-        <w:tabs>
-          <w:tab w:val="left" w:pos="6705"/>
-        </w:tabs>
-      </w:pPr>
-    </w:p>
-    <w:p>
-      <w:pPr>
-        <w:rPr>
-          <w:rFonts w:ascii="Helvetica" w:hAnsi="Helvetica" w:cs="Helvetica"/>
-          <w:spacing w:val="-2"/>
-          <w:shd w:val="clear" w:color="auto" w:fill="FFFFFF"/>
-        </w:rPr>
-      </w:pPr>
-      <w:r>
-        <w:rPr>
-          <w:rFonts w:ascii="Helvetica" w:hAnsi="Helvetica" w:cs="Helvetica"/>
-          <w:b/>
-          <w:spacing w:val="-2"/>
-          <w:sz w:val="24"/>
-          <w:shd w:val="clear" w:color="auto" w:fill="FFFFFF"/>
-        </w:rPr>
-        <w:t>Hazelnut latte -</w:t>
-      </w:r>
-      <w:r>
-        <w:rPr>
-          <w:rFonts w:ascii="Helvetica" w:hAnsi="Helvetica" w:cs="Helvetica"/>
-          <w:spacing w:val="-2"/>
-          <w:sz w:val="24"/>
-          <w:shd w:val="clear" w:color="auto" w:fill="FFFFFF"/>
-        </w:rPr>
-        <w:t xml:space="preserve"> </w:t>
-      </w:r>
-      <w:r>
-        <w:rPr>
-          <w:rFonts w:ascii="Helvetica" w:hAnsi="Helvetica" w:cs="Helvetica"/>
-          <w:spacing w:val="-2"/>
-          <w:shd w:val="clear" w:color="auto" w:fill="FFFFFF"/>
-        </w:rPr>
-        <w:t>Hazelnut-praline-infused milk combined with our small-lot espresso—a true character of sweetly nut love.</w:t>
-      </w:r>
-    </w:p>
-    <w:p>
-      <w:pPr>
-        <w:rPr>
-          <w:rFonts w:ascii="Helvetica" w:hAnsi="Helvetica" w:cs="Helvetica"/>
-          <w:spacing w:val="-2"/>
-          <w:shd w:val="clear" w:color="auto" w:fill="FFFFFF"/>
-        </w:rPr>
-      </w:pPr>
-      <w:r>
-        <w:rPr>
-          <w:rFonts w:ascii="Helvetica" w:hAnsi="Helvetica" w:cs="Helvetica"/>
-          <w:b/>
-          <w:spacing w:val="-2"/>
-          <w:sz w:val="24"/>
-          <w:shd w:val="clear" w:color="auto" w:fill="FFFFFF"/>
-        </w:rPr>
-        <w:t>Americano -</w:t>
-      </w:r>
-      <w:r>
-        <w:rPr>
-          <w:rFonts w:ascii="Helvetica" w:hAnsi="Helvetica" w:cs="Helvetica"/>
-          <w:spacing w:val="-2"/>
-          <w:sz w:val="24"/>
-          <w:shd w:val="clear" w:color="auto" w:fill="FFFFFF"/>
-        </w:rPr>
-        <w:t xml:space="preserve"> </w:t>
-      </w:r>
-      <w:r>
-        <w:rPr>
-          <w:rFonts w:ascii="Helvetica" w:hAnsi="Helvetica" w:cs="Helvetica"/>
-          <w:spacing w:val="-2"/>
-          <w:shd w:val="clear" w:color="auto" w:fill="FFFFFF"/>
-        </w:rPr>
-        <w:t xml:space="preserve">Espresso shots topped with hot water create a light layer of </w:t>
-      </w:r>
-      <w:proofErr w:type="spellStart"/>
-      <w:r>
-        <w:rPr>
-          <w:rFonts w:ascii="Helvetica" w:hAnsi="Helvetica" w:cs="Helvetica"/>
-          <w:spacing w:val="-2"/>
-          <w:shd w:val="clear" w:color="auto" w:fill="FFFFFF"/>
-        </w:rPr>
-        <w:t>crema</w:t>
-      </w:r>
-      <w:proofErr w:type="spellEnd"/>
-      <w:r>
-        <w:rPr>
-          <w:rFonts w:ascii="Helvetica" w:hAnsi="Helvetica" w:cs="Helvetica"/>
-          <w:spacing w:val="-2"/>
-          <w:shd w:val="clear" w:color="auto" w:fill="FFFFFF"/>
-        </w:rPr>
-        <w:t xml:space="preserve"> culminating in this wonderfully rich cup with depth and nuance. Pro Tip: For an additional boost, ask your barista to try this with an extra shot.</w:t>
-      </w:r>
-    </w:p>
-    <w:p>
-      <w:pPr>
-        <w:rPr>
-          <w:rFonts w:ascii="Helvetica" w:hAnsi="Helvetica" w:cs="Helvetica"/>
-          <w:sz w:val="24"/>
-          <w:szCs w:val="24"/>
-        </w:rPr>
-      </w:pPr>
-      <w:r>
-        <w:rPr>
-          <w:rFonts w:ascii="Helvetica" w:hAnsi="Helvetica" w:cs="Helvetica"/>
-          <w:b/>
-          <w:spacing w:val="-2"/>
-          <w:shd w:val="clear" w:color="auto" w:fill="FFFFFF"/>
-        </w:rPr>
-        <w:t>About Us</w:t>
-      </w:r>
-      <w:r>
-        <w:rPr>
-          <w:rFonts w:ascii="Helvetica" w:hAnsi="Helvetica" w:cs="Helvetica"/>
-          <w:sz w:val="24"/>
-          <w:szCs w:val="24"/>
-        </w:rPr>
-        <w:t xml:space="preserve">- </w:t>
-      </w:r>
-      <w:r>
-        <w:rPr>
-          <w:rFonts w:ascii="Helvetica" w:hAnsi="Helvetica" w:cs="Helvetica"/>
-          <w:sz w:val="24"/>
-          <w:szCs w:val="24"/>
-        </w:rPr>
-        <w:t xml:space="preserve">Taste and See </w:t>
-      </w:r>
-      <w:proofErr w:type="spellStart"/>
-      <w:r>
-        <w:rPr>
-          <w:rFonts w:ascii="Helvetica" w:hAnsi="Helvetica" w:cs="Helvetica"/>
-          <w:sz w:val="24"/>
-          <w:szCs w:val="24"/>
-        </w:rPr>
-        <w:t>Kapoy</w:t>
-      </w:r>
-      <w:proofErr w:type="spellEnd"/>
-      <w:r>
-        <w:rPr>
-          <w:rFonts w:ascii="Helvetica" w:hAnsi="Helvetica" w:cs="Helvetica"/>
-          <w:sz w:val="24"/>
-          <w:szCs w:val="24"/>
-        </w:rPr>
-        <w:t xml:space="preserve"> Coffee Shop</w:t>
-      </w:r>
-      <w:r>
-        <w:rPr>
-          <w:rFonts w:ascii="Helvetica" w:hAnsi="Helvetica" w:cs="Helvetica"/>
-          <w:sz w:val="24"/>
-          <w:szCs w:val="24"/>
-        </w:rPr>
-        <w:t xml:space="preserve"> and a unique coffee house envir</w:t>
-      </w:r>
-      <w:r>
-        <w:rPr>
-          <w:rFonts w:ascii="Helvetica" w:hAnsi="Helvetica" w:cs="Helvetica"/>
-          <w:sz w:val="24"/>
-          <w:szCs w:val="24"/>
-        </w:rPr>
-        <w:t xml:space="preserve">onment unlike any other in </w:t>
-      </w:r>
-      <w:proofErr w:type="spellStart"/>
-      <w:r>
-        <w:rPr>
-          <w:rFonts w:ascii="Helvetica" w:hAnsi="Helvetica" w:cs="Helvetica"/>
-          <w:sz w:val="24"/>
-          <w:szCs w:val="24"/>
-        </w:rPr>
-        <w:t>Taguig</w:t>
-      </w:r>
-      <w:proofErr w:type="spellEnd"/>
-      <w:r>
-        <w:rPr>
-          <w:rFonts w:ascii="Helvetica" w:hAnsi="Helvetica" w:cs="Helvetica"/>
-          <w:sz w:val="24"/>
-          <w:szCs w:val="24"/>
-        </w:rPr>
-        <w:t xml:space="preserve">. We are not only a place to drop in and get your morning cup of coffee (although you are more than welcome to do that), we are a place where you can sit down and enjoy that tailor-made cup of coffee. If you need to work, we have a seating area created specifically for you. If you need to rest, we have a soft-seating area in front of a stone fire place that is perfect for your weary mind and body. We offer a delicious </w:t>
-      </w:r>
-      <w:r>
-        <w:rPr>
-          <w:rFonts w:ascii="Helvetica" w:hAnsi="Helvetica" w:cs="Helvetica"/>
-          <w:sz w:val="24"/>
-          <w:szCs w:val="24"/>
-        </w:rPr>
-        <w:t xml:space="preserve">variety of coffee from </w:t>
-      </w:r>
-      <w:proofErr w:type="spellStart"/>
-      <w:r>
-        <w:rPr>
-          <w:rFonts w:ascii="Helvetica" w:hAnsi="Helvetica" w:cs="Helvetica"/>
-          <w:sz w:val="24"/>
-          <w:szCs w:val="24"/>
-        </w:rPr>
-        <w:t>Kapoy</w:t>
-      </w:r>
-      <w:proofErr w:type="spellEnd"/>
-      <w:r>
-        <w:rPr>
-          <w:rFonts w:ascii="Helvetica" w:hAnsi="Helvetica" w:cs="Helvetica"/>
-          <w:sz w:val="24"/>
-          <w:szCs w:val="24"/>
-        </w:rPr>
-        <w:t xml:space="preserve"> Coffee made by our professionally trained baristas. We have everything from classic coffee to our house made specialty beverages. All of our sauces &amp; syrups are made in-house with all natural ingredients (no chemicals or preservatives) ensuring you the highest quality in taste &amp; health. You can complete your coffee with one of our delicious sweet treats made by our very own baker. We look forward to serving you at Tast</w:t>
-      </w:r>
-      <w:r>
-        <w:rPr>
-          <w:rFonts w:ascii="Helvetica" w:hAnsi="Helvetica" w:cs="Helvetica"/>
-          <w:sz w:val="24"/>
-          <w:szCs w:val="24"/>
-        </w:rPr>
-        <w:t xml:space="preserve">e &amp; See </w:t>
-      </w:r>
-      <w:proofErr w:type="spellStart"/>
-      <w:r>
-        <w:rPr>
-          <w:rFonts w:ascii="Helvetica" w:hAnsi="Helvetica" w:cs="Helvetica"/>
-          <w:sz w:val="24"/>
-          <w:szCs w:val="24"/>
-        </w:rPr>
-        <w:t>Kapoy</w:t>
-      </w:r>
-      <w:proofErr w:type="spellEnd"/>
-      <w:r>
-        <w:rPr>
-          <w:rFonts w:ascii="Helvetica" w:hAnsi="Helvetica" w:cs="Helvetica"/>
-          <w:sz w:val="24"/>
-          <w:szCs w:val="24"/>
-        </w:rPr>
-        <w:t xml:space="preserve"> Coffee Shop!</w:t>
-      </w:r>
+        <w:rPr>
+          <w:bCs/>
+          <w:sz w:val="26"/>
+        </w:rPr>
+        <w:t xml:space="preserve">. </w:t>
+      </w:r>
+    </w:p>
+    <w:p>
+      <w:pPr>
+        <w:ind w:firstLine="720"/>
+        <w:rPr>
+          <w:bCs/>
+          <w:sz w:val="26"/>
+        </w:rPr>
+      </w:pPr>
     </w:p>
     <w:p>
       <w:pPr>
@@ -335,8 +1148,58 @@
 </w:document>
 </file>
 
+<file path=word/endnotes.xml><?xml version="1.0" encoding="utf-8"?>
+<w:endnotes xmlns:wpc="http://schemas.microsoft.com/office/word/2010/wordprocessingCanvas" xmlns:cx="http://schemas.microsoft.com/office/drawing/2014/chartex" xmlns:cx1="http://schemas.microsoft.com/office/drawing/2015/9/8/chartex" xmlns:cx2="http://schemas.microsoft.com/office/drawing/2015/10/21/chartex" xmlns:cx3="http://schemas.microsoft.com/office/drawing/2016/5/9/chartex" xmlns:cx4="http://schemas.microsoft.com/office/drawing/2016/5/10/chartex" xmlns:cx5="http://schemas.microsoft.com/office/drawing/2016/5/11/chartex" xmlns:cx6="http://schemas.microsoft.com/office/drawing/2016/5/12/chartex" xmlns:cx7="http://schemas.microsoft.com/office/drawing/2016/5/13/chartex" xmlns:cx8="http://schemas.microsoft.com/office/drawing/2016/5/14/chartex" xmlns:mc="http://schemas.openxmlformats.org/markup-compatibility/2006" xmlns:aink="http://schemas.microsoft.com/office/drawing/2016/ink" xmlns:am3d="http://schemas.microsoft.com/office/drawing/2017/model3d" xmlns:o="urn:schemas-microsoft-com:office:office" xmlns:r="http://schemas.openxmlformats.org/officeDocument/2006/relationships" xmlns:m="http://schemas.openxmlformats.org/officeDocument/2006/math" xmlns:v="urn:schemas-microsoft-com:vml" xmlns:wp14="http://schemas.microsoft.com/office/word/2010/wordprocessingDrawing" xmlns:wp="http://schemas.openxmlformats.org/drawingml/2006/wordprocessingDrawing" xmlns:w10="urn:schemas-microsoft-com:office:word" xmlns:w="http://schemas.openxmlformats.org/wordprocessingml/2006/main" xmlns:w14="http://schemas.microsoft.com/office/word/2010/wordml" xmlns:w15="http://schemas.microsoft.com/office/word/2012/wordml" xmlns:w16cid="http://schemas.microsoft.com/office/word/2016/wordml/cid" xmlns:w16se="http://schemas.microsoft.com/office/word/2015/wordml/symex" xmlns:wpg="http://schemas.microsoft.com/office/word/2010/wordprocessingGroup" xmlns:wpi="http://schemas.microsoft.com/office/word/2010/wordprocessingInk" xmlns:wne="http://schemas.microsoft.com/office/word/2006/wordml" xmlns:wps="http://schemas.microsoft.com/office/word/2010/wordprocessingShape" mc:Ignorable="w14 w15 w16se w16cid wp14">
+  <w:endnote w:type="separator" w:id="-1">
+    <w:p>
+      <w:pPr>
+        <w:spacing w:after="0" w:line="240" w:lineRule="auto"/>
+      </w:pPr>
+      <w:r>
+        <w:separator/>
+      </w:r>
+    </w:p>
+  </w:endnote>
+  <w:endnote w:type="continuationSeparator" w:id="0">
+    <w:p>
+      <w:pPr>
+        <w:spacing w:after="0" w:line="240" w:lineRule="auto"/>
+      </w:pPr>
+      <w:r>
+        <w:continuationSeparator/>
+      </w:r>
+    </w:p>
+  </w:endnote>
+</w:endnotes>
+</file>
+
+<file path=word/footnotes.xml><?xml version="1.0" encoding="utf-8"?>
+<w:footnotes xmlns:wpc="http://schemas.microsoft.com/office/word/2010/wordprocessingCanvas" xmlns:cx="http://schemas.microsoft.com/office/drawing/2014/chartex" xmlns:cx1="http://schemas.microsoft.com/office/drawing/2015/9/8/chartex" xmlns:cx2="http://schemas.microsoft.com/office/drawing/2015/10/21/chartex" xmlns:cx3="http://schemas.microsoft.com/office/drawing/2016/5/9/chartex" xmlns:cx4="http://schemas.microsoft.com/office/drawing/2016/5/10/chartex" xmlns:cx5="http://schemas.microsoft.com/office/drawing/2016/5/11/chartex" xmlns:cx6="http://schemas.microsoft.com/office/drawing/2016/5/12/chartex" xmlns:cx7="http://schemas.microsoft.com/office/drawing/2016/5/13/chartex" xmlns:cx8="http://schemas.microsoft.com/office/drawing/2016/5/14/chartex" xmlns:mc="http://schemas.openxmlformats.org/markup-compatibility/2006" xmlns:aink="http://schemas.microsoft.com/office/drawing/2016/ink" xmlns:am3d="http://schemas.microsoft.com/office/drawing/2017/model3d" xmlns:o="urn:schemas-microsoft-com:office:office" xmlns:r="http://schemas.openxmlformats.org/officeDocument/2006/relationships" xmlns:m="http://schemas.openxmlformats.org/officeDocument/2006/math" xmlns:v="urn:schemas-microsoft-com:vml" xmlns:wp14="http://schemas.microsoft.com/office/word/2010/wordprocessingDrawing" xmlns:wp="http://schemas.openxmlformats.org/drawingml/2006/wordprocessingDrawing" xmlns:w10="urn:schemas-microsoft-com:office:word" xmlns:w="http://schemas.openxmlformats.org/wordprocessingml/2006/main" xmlns:w14="http://schemas.microsoft.com/office/word/2010/wordml" xmlns:w15="http://schemas.microsoft.com/office/word/2012/wordml" xmlns:w16cid="http://schemas.microsoft.com/office/word/2016/wordml/cid" xmlns:w16se="http://schemas.microsoft.com/office/word/2015/wordml/symex" xmlns:wpg="http://schemas.microsoft.com/office/word/2010/wordprocessingGroup" xmlns:wpi="http://schemas.microsoft.com/office/word/2010/wordprocessingInk" xmlns:wne="http://schemas.microsoft.com/office/word/2006/wordml" xmlns:wps="http://schemas.microsoft.com/office/word/2010/wordprocessingShape" mc:Ignorable="w14 w15 w16se w16cid wp14">
+  <w:footnote w:type="separator" w:id="-1">
+    <w:p>
+      <w:pPr>
+        <w:spacing w:after="0" w:line="240" w:lineRule="auto"/>
+      </w:pPr>
+      <w:r>
+        <w:separator/>
+      </w:r>
+    </w:p>
+  </w:footnote>
+  <w:footnote w:type="continuationSeparator" w:id="0">
+    <w:p>
+      <w:pPr>
+        <w:spacing w:after="0" w:line="240" w:lineRule="auto"/>
+      </w:pPr>
+      <w:r>
+        <w:continuationSeparator/>
+      </w:r>
+    </w:p>
+  </w:footnote>
+</w:footnotes>
+</file>
+
 <file path=word/styles.xml><?xml version="1.0" encoding="utf-8"?>
-<w:styles xmlns:mc="http://schemas.openxmlformats.org/markup-compatibility/2006" xmlns:r="http://schemas.openxmlformats.org/officeDocument/2006/relationships" xmlns:w="http://schemas.openxmlformats.org/wordprocessingml/2006/main" xmlns:w14="http://schemas.microsoft.com/office/word/2010/wordml" xmlns:w15="http://schemas.microsoft.com/office/word/2012/wordml" mc:Ignorable="w14 w15">
+<w:styles xmlns:mc="http://schemas.openxmlformats.org/markup-compatibility/2006" xmlns:r="http://schemas.openxmlformats.org/officeDocument/2006/relationships" xmlns:w="http://schemas.openxmlformats.org/wordprocessingml/2006/main" xmlns:w14="http://schemas.microsoft.com/office/word/2010/wordml" xmlns:w15="http://schemas.microsoft.com/office/word/2012/wordml" xmlns:w16cid="http://schemas.microsoft.com/office/word/2016/wordml/cid" xmlns:w16se="http://schemas.microsoft.com/office/word/2015/wordml/symex" mc:Ignorable="w14 w15 w16se w16cid">
   <w:docDefaults>
     <w:rPrDefault>
       <w:rPr>
@@ -352,7 +1215,7 @@
       </w:pPr>
     </w:pPrDefault>
   </w:docDefaults>
-  <w:latentStyles w:defLockedState="0" w:defUIPriority="99" w:defSemiHidden="0" w:defUnhideWhenUsed="0" w:defQFormat="0" w:count="371">
+  <w:latentStyles w:defLockedState="0" w:defUIPriority="99" w:defSemiHidden="0" w:defUnhideWhenUsed="0" w:defQFormat="0" w:count="376">
     <w:lsdException w:name="Normal" w:uiPriority="0" w:qFormat="1"/>
     <w:lsdException w:name="heading 1" w:uiPriority="9" w:qFormat="1"/>
     <w:lsdException w:name="heading 2" w:semiHidden="1" w:uiPriority="9" w:unhideWhenUsed="1" w:qFormat="1"/>
@@ -458,7 +1321,6 @@
     <w:lsdException w:name="HTML Sample" w:semiHidden="1" w:unhideWhenUsed="1"/>
     <w:lsdException w:name="HTML Typewriter" w:semiHidden="1" w:unhideWhenUsed="1"/>
     <w:lsdException w:name="HTML Variable" w:semiHidden="1" w:unhideWhenUsed="1"/>
-    <w:lsdException w:name="Normal Table" w:semiHidden="1" w:unhideWhenUsed="1"/>
     <w:lsdException w:name="annotation subject" w:semiHidden="1" w:unhideWhenUsed="1"/>
     <w:lsdException w:name="No List" w:semiHidden="1" w:unhideWhenUsed="1"/>
     <w:lsdException w:name="Outline List 1" w:semiHidden="1" w:unhideWhenUsed="1"/>
@@ -501,11 +1363,8 @@
     <w:lsdException w:name="Table Contemporary" w:semiHidden="1" w:unhideWhenUsed="1"/>
     <w:lsdException w:name="Table Elegant" w:semiHidden="1" w:unhideWhenUsed="1"/>
     <w:lsdException w:name="Table Professional" w:semiHidden="1" w:unhideWhenUsed="1"/>
-    <w:lsdException w:name="Table Subtle 1" w:semiHidden="1" w:unhideWhenUsed="1"/>
     <w:lsdException w:name="Table Subtle 2" w:semiHidden="1" w:unhideWhenUsed="1"/>
     <w:lsdException w:name="Table Web 1" w:semiHidden="1" w:unhideWhenUsed="1"/>
-    <w:lsdException w:name="Table Web 2" w:semiHidden="1" w:unhideWhenUsed="1"/>
-    <w:lsdException w:name="Table Web 3" w:semiHidden="1" w:unhideWhenUsed="1"/>
     <w:lsdException w:name="Balloon Text" w:semiHidden="1" w:unhideWhenUsed="1"/>
     <w:lsdException w:name="Table Grid" w:uiPriority="39"/>
     <w:lsdException w:name="Table Theme" w:semiHidden="1" w:unhideWhenUsed="1"/>
@@ -724,6 +1583,11 @@
     <w:lsdException w:name="List Table 5 Dark Accent 6" w:uiPriority="50"/>
     <w:lsdException w:name="List Table 6 Colorful Accent 6" w:uiPriority="51"/>
     <w:lsdException w:name="List Table 7 Colorful Accent 6" w:uiPriority="52"/>
+    <w:lsdException w:name="Mention" w:semiHidden="1" w:unhideWhenUsed="1"/>
+    <w:lsdException w:name="Smart Hyperlink" w:semiHidden="1" w:unhideWhenUsed="1"/>
+    <w:lsdException w:name="Hashtag" w:semiHidden="1" w:unhideWhenUsed="1"/>
+    <w:lsdException w:name="Unresolved Mention" w:semiHidden="1" w:unhideWhenUsed="1"/>
+    <w:lsdException w:name="Smart Link" w:semiHidden="1" w:unhideWhenUsed="1"/>
   </w:latentStyles>
   <w:style w:type="paragraph" w:default="1" w:styleId="Normal">
     <w:name w:val="Normal"/>
@@ -816,6 +1680,50 @@
       <w:sz w:val="16"/>
       <w:szCs w:val="16"/>
     </w:rPr>
+  </w:style>
+  <w:style w:type="paragraph" w:styleId="Header">
+    <w:name w:val="header"/>
+    <w:basedOn w:val="Normal"/>
+    <w:link w:val="HeaderChar"/>
+    <w:uiPriority w:val="99"/>
+    <w:unhideWhenUsed/>
+    <w:rsid w:val="00AC26D4"/>
+    <w:pPr>
+      <w:tabs>
+        <w:tab w:val="center" w:pos="4680"/>
+        <w:tab w:val="right" w:pos="9360"/>
+      </w:tabs>
+      <w:spacing w:after="0" w:line="240" w:lineRule="auto"/>
+    </w:pPr>
+  </w:style>
+  <w:style w:type="character" w:customStyle="1" w:styleId="HeaderChar">
+    <w:name w:val="Header Char"/>
+    <w:basedOn w:val="DefaultParagraphFont"/>
+    <w:link w:val="Header"/>
+    <w:uiPriority w:val="99"/>
+    <w:rsid w:val="00AC26D4"/>
+  </w:style>
+  <w:style w:type="paragraph" w:styleId="Footer">
+    <w:name w:val="footer"/>
+    <w:basedOn w:val="Normal"/>
+    <w:link w:val="FooterChar"/>
+    <w:uiPriority w:val="99"/>
+    <w:unhideWhenUsed/>
+    <w:rsid w:val="00AC26D4"/>
+    <w:pPr>
+      <w:tabs>
+        <w:tab w:val="center" w:pos="4680"/>
+        <w:tab w:val="right" w:pos="9360"/>
+      </w:tabs>
+      <w:spacing w:after="0" w:line="240" w:lineRule="auto"/>
+    </w:pPr>
+  </w:style>
+  <w:style w:type="character" w:customStyle="1" w:styleId="FooterChar">
+    <w:name w:val="Footer Char"/>
+    <w:basedOn w:val="DefaultParagraphFont"/>
+    <w:link w:val="Footer"/>
+    <w:uiPriority w:val="99"/>
+    <w:rsid w:val="00AC26D4"/>
   </w:style>
 </w:styles>
 </file>

</xml_diff>

<commit_message>
added comment part 1
</commit_message>
<xml_diff>
--- a/descrip.docx
+++ b/descrip.docx
@@ -18,22 +18,22 @@
           <w:szCs w:val="28"/>
         </w:rPr>
         <w:drawing>
-          <wp:anchor distT="0" distB="0" distL="114300" distR="114300" simplePos="0" relativeHeight="251659264" behindDoc="0" locked="0" layoutInCell="1" allowOverlap="1" wp14:anchorId="69BB7DD1" wp14:editId="7B3F1463">
+          <wp:anchor distT="0" distB="0" distL="114300" distR="114300" simplePos="0" relativeHeight="251659264" behindDoc="0" locked="0" layoutInCell="1" allowOverlap="1" wp14:anchorId="69BB7DD1" wp14:editId="33CD2DD8">
             <wp:simplePos x="0" y="0"/>
             <wp:positionH relativeFrom="column">
               <wp:posOffset>-180975</wp:posOffset>
             </wp:positionH>
             <wp:positionV relativeFrom="paragraph">
-              <wp:posOffset>0</wp:posOffset>
+              <wp:posOffset>401</wp:posOffset>
             </wp:positionV>
-            <wp:extent cx="2448267" cy="600159"/>
-            <wp:effectExtent l="0" t="0" r="0" b="9525"/>
+            <wp:extent cx="6153150" cy="1508360"/>
+            <wp:effectExtent l="0" t="0" r="0" b="0"/>
             <wp:wrapThrough wrapText="bothSides">
               <wp:wrapPolygon edited="0">
                 <wp:start x="0" y="0"/>
-                <wp:lineTo x="0" y="21257"/>
-                <wp:lineTo x="21348" y="21257"/>
-                <wp:lineTo x="21348" y="0"/>
+                <wp:lineTo x="0" y="21282"/>
+                <wp:lineTo x="21533" y="21282"/>
+                <wp:lineTo x="21533" y="0"/>
                 <wp:lineTo x="0" y="0"/>
               </wp:wrapPolygon>
             </wp:wrapThrough>
@@ -63,7 +63,7 @@
                   <pic:spPr>
                     <a:xfrm>
                       <a:off x="0" y="0"/>
-                      <a:ext cx="2448267" cy="600159"/>
+                      <a:ext cx="6329353" cy="1551554"/>
                     </a:xfrm>
                     <a:prstGeom prst="rect">
                       <a:avLst/>
@@ -429,6 +429,7 @@
           <w:sz w:val="32"/>
           <w:szCs w:val="28"/>
         </w:rPr>
+        <w:lastRenderedPageBreak/>
         <w:t>The Webpage has 3 Navigation</w:t>
       </w:r>
       <w:r>
@@ -463,18 +464,7 @@
           <w:sz w:val="32"/>
           <w:szCs w:val="28"/>
         </w:rPr>
-        <w:t xml:space="preserve">satisfy the needs of our customers for delicious </w:t>
-      </w:r>
-      <w:r>
-        <w:rPr>
-          <w:bCs/>
-          <w:i/>
-          <w:iCs/>
-          <w:sz w:val="32"/>
-          <w:szCs w:val="28"/>
-        </w:rPr>
-        <w:lastRenderedPageBreak/>
-        <w:t>coffees and provide a nutritional treat for such an affordable price that it will be worth the customer’s money</w:t>
+        <w:t>satisfy the needs of our customers for delicious coffees and provide a nutritional treat for such an affordable price that it will be worth the customer’s money</w:t>
       </w:r>
       <w:r>
         <w:rPr>
@@ -1098,46 +1088,541 @@
           <w:bCs/>
           <w:sz w:val="26"/>
         </w:rPr>
-        <w:t xml:space="preserve"> is used to get the email from user without using servers and other unfamilliar frameworks</w:t>
+        <w:t xml:space="preserve"> is used to get the email from user without using servers and other </w:t>
+      </w:r>
+      <w:proofErr w:type="spellStart"/>
+      <w:r>
+        <w:rPr>
+          <w:bCs/>
+          <w:sz w:val="26"/>
+        </w:rPr>
+        <w:t>unfamilliar</w:t>
+      </w:r>
+      <w:proofErr w:type="spellEnd"/>
+      <w:r>
+        <w:rPr>
+          <w:bCs/>
+          <w:sz w:val="26"/>
+        </w:rPr>
+        <w:t xml:space="preserve"> frameworks.</w:t>
+      </w:r>
+    </w:p>
+    <w:p>
+      <w:pPr>
+        <w:rPr>
+          <w:bCs/>
+          <w:sz w:val="26"/>
+        </w:rPr>
+      </w:pPr>
+      <w:r>
+        <w:rPr>
+          <w:noProof/>
+        </w:rPr>
+        <w:drawing>
+          <wp:anchor distT="0" distB="0" distL="114300" distR="114300" simplePos="0" relativeHeight="251663360" behindDoc="1" locked="0" layoutInCell="1" allowOverlap="1" wp14:anchorId="41A92EF6" wp14:editId="47E18E53">
+            <wp:simplePos x="0" y="0"/>
+            <wp:positionH relativeFrom="column">
+              <wp:posOffset>1933575</wp:posOffset>
+            </wp:positionH>
+            <wp:positionV relativeFrom="paragraph">
+              <wp:posOffset>1225550</wp:posOffset>
+            </wp:positionV>
+            <wp:extent cx="2277110" cy="657225"/>
+            <wp:effectExtent l="0" t="0" r="8890" b="9525"/>
+            <wp:wrapNone/>
+            <wp:docPr id="9" name="Picture 9"/>
+            <wp:cNvGraphicFramePr>
+              <a:graphicFrameLocks xmlns:a="http://schemas.openxmlformats.org/drawingml/2006/main" noChangeAspect="1"/>
+            </wp:cNvGraphicFramePr>
+            <a:graphic xmlns:a="http://schemas.openxmlformats.org/drawingml/2006/main">
+              <a:graphicData uri="http://schemas.openxmlformats.org/drawingml/2006/picture">
+                <pic:pic xmlns:pic="http://schemas.openxmlformats.org/drawingml/2006/picture">
+                  <pic:nvPicPr>
+                    <pic:cNvPr id="0" name="Picture 5"/>
+                    <pic:cNvPicPr>
+                      <a:picLocks noChangeAspect="1" noChangeArrowheads="1"/>
+                    </pic:cNvPicPr>
+                  </pic:nvPicPr>
+                  <pic:blipFill>
+                    <a:blip r:embed="rId10">
+                      <a:extLst>
+                        <a:ext uri="{28A0092B-C50C-407E-A947-70E740481C1C}">
+                          <a14:useLocalDpi xmlns:a14="http://schemas.microsoft.com/office/drawing/2010/main" val="0"/>
+                        </a:ext>
+                      </a:extLst>
+                    </a:blip>
+                    <a:srcRect/>
+                    <a:stretch>
+                      <a:fillRect/>
+                    </a:stretch>
+                  </pic:blipFill>
+                  <pic:spPr bwMode="auto">
+                    <a:xfrm>
+                      <a:off x="0" y="0"/>
+                      <a:ext cx="2277110" cy="657225"/>
+                    </a:xfrm>
+                    <a:prstGeom prst="rect">
+                      <a:avLst/>
+                    </a:prstGeom>
+                    <a:noFill/>
+                  </pic:spPr>
+                </pic:pic>
+              </a:graphicData>
+            </a:graphic>
+            <wp14:sizeRelH relativeFrom="page">
+              <wp14:pctWidth>0</wp14:pctWidth>
+            </wp14:sizeRelH>
+            <wp14:sizeRelV relativeFrom="page">
+              <wp14:pctHeight>0</wp14:pctHeight>
+            </wp14:sizeRelV>
+          </wp:anchor>
+        </w:drawing>
+      </w:r>
+      <w:r>
+        <w:rPr>
+          <w:bCs/>
+          <w:sz w:val="26"/>
+        </w:rPr>
+        <w:drawing>
+          <wp:inline distT="0" distB="0" distL="0" distR="0" wp14:anchorId="2A11B860" wp14:editId="3F767C88">
+            <wp:extent cx="5943600" cy="1135380"/>
+            <wp:effectExtent l="0" t="0" r="0" b="7620"/>
+            <wp:docPr id="7" name="Picture 7"/>
+            <wp:cNvGraphicFramePr>
+              <a:graphicFrameLocks xmlns:a="http://schemas.openxmlformats.org/drawingml/2006/main" noChangeAspect="1"/>
+            </wp:cNvGraphicFramePr>
+            <a:graphic xmlns:a="http://schemas.openxmlformats.org/drawingml/2006/main">
+              <a:graphicData uri="http://schemas.openxmlformats.org/drawingml/2006/picture">
+                <pic:pic xmlns:pic="http://schemas.openxmlformats.org/drawingml/2006/picture">
+                  <pic:nvPicPr>
+                    <pic:cNvPr id="1" name=""/>
+                    <pic:cNvPicPr/>
+                  </pic:nvPicPr>
+                  <pic:blipFill>
+                    <a:blip r:embed="rId11"/>
+                    <a:stretch>
+                      <a:fillRect/>
+                    </a:stretch>
+                  </pic:blipFill>
+                  <pic:spPr>
+                    <a:xfrm>
+                      <a:off x="0" y="0"/>
+                      <a:ext cx="5943600" cy="1135380"/>
+                    </a:xfrm>
+                    <a:prstGeom prst="rect">
+                      <a:avLst/>
+                    </a:prstGeom>
+                  </pic:spPr>
+                </pic:pic>
+              </a:graphicData>
+            </a:graphic>
+          </wp:inline>
+        </w:drawing>
+      </w:r>
+    </w:p>
+    <w:p>
+      <w:pPr>
+        <w:rPr>
+          <w:bCs/>
+          <w:sz w:val="26"/>
+        </w:rPr>
+      </w:pPr>
+      <w:r>
+        <w:rPr>
+          <w:bCs/>
+          <w:sz w:val="26"/>
+        </w:rPr>
+        <w:t xml:space="preserve"> </w:t>
+      </w:r>
+    </w:p>
+    <w:p>
+      <w:pPr>
+        <w:ind w:firstLine="720"/>
+        <w:rPr>
+          <w:bCs/>
+          <w:sz w:val="26"/>
+        </w:rPr>
+      </w:pPr>
+    </w:p>
+    <w:p>
+      <w:pPr>
+        <w:rPr>
+          <w:rFonts w:ascii="Helvetica" w:hAnsi="Helvetica" w:cs="Helvetica"/>
+          <w:sz w:val="24"/>
+          <w:szCs w:val="24"/>
+        </w:rPr>
+      </w:pPr>
+      <w:r>
+        <w:rPr>
+          <w:bCs/>
+          <w:noProof/>
+          <w:sz w:val="26"/>
+        </w:rPr>
+        <w:drawing>
+          <wp:anchor distT="0" distB="0" distL="114300" distR="114300" simplePos="0" relativeHeight="251662336" behindDoc="1" locked="0" layoutInCell="1" allowOverlap="1" wp14:anchorId="7A043ED2" wp14:editId="55E07C21">
+            <wp:simplePos x="0" y="0"/>
+            <wp:positionH relativeFrom="column">
+              <wp:posOffset>-1270</wp:posOffset>
+            </wp:positionH>
+            <wp:positionV relativeFrom="paragraph">
+              <wp:posOffset>57785</wp:posOffset>
+            </wp:positionV>
+            <wp:extent cx="5916295" cy="4822190"/>
+            <wp:effectExtent l="0" t="0" r="8255" b="0"/>
+            <wp:wrapNone/>
+            <wp:docPr id="8" name="Picture 8"/>
+            <wp:cNvGraphicFramePr>
+              <a:graphicFrameLocks xmlns:a="http://schemas.openxmlformats.org/drawingml/2006/main" noChangeAspect="1"/>
+            </wp:cNvGraphicFramePr>
+            <a:graphic xmlns:a="http://schemas.openxmlformats.org/drawingml/2006/main">
+              <a:graphicData uri="http://schemas.openxmlformats.org/drawingml/2006/picture">
+                <pic:pic xmlns:pic="http://schemas.openxmlformats.org/drawingml/2006/picture">
+                  <pic:nvPicPr>
+                    <pic:cNvPr id="0" name="Picture 4"/>
+                    <pic:cNvPicPr>
+                      <a:picLocks noChangeAspect="1" noChangeArrowheads="1"/>
+                    </pic:cNvPicPr>
+                  </pic:nvPicPr>
+                  <pic:blipFill>
+                    <a:blip r:embed="rId12">
+                      <a:extLst>
+                        <a:ext uri="{28A0092B-C50C-407E-A947-70E740481C1C}">
+                          <a14:useLocalDpi xmlns:a14="http://schemas.microsoft.com/office/drawing/2010/main" val="0"/>
+                        </a:ext>
+                      </a:extLst>
+                    </a:blip>
+                    <a:srcRect/>
+                    <a:stretch>
+                      <a:fillRect/>
+                    </a:stretch>
+                  </pic:blipFill>
+                  <pic:spPr bwMode="auto">
+                    <a:xfrm>
+                      <a:off x="0" y="0"/>
+                      <a:ext cx="5916295" cy="4822190"/>
+                    </a:xfrm>
+                    <a:prstGeom prst="rect">
+                      <a:avLst/>
+                    </a:prstGeom>
+                    <a:noFill/>
+                  </pic:spPr>
+                </pic:pic>
+              </a:graphicData>
+            </a:graphic>
+            <wp14:sizeRelH relativeFrom="page">
+              <wp14:pctWidth>0</wp14:pctWidth>
+            </wp14:sizeRelH>
+            <wp14:sizeRelV relativeFrom="page">
+              <wp14:pctHeight>0</wp14:pctHeight>
+            </wp14:sizeRelV>
+          </wp:anchor>
+        </w:drawing>
+      </w:r>
+    </w:p>
+    <w:p>
+      <w:pPr>
+        <w:rPr>
+          <w:rFonts w:ascii="Helvetica" w:hAnsi="Helvetica" w:cs="Helvetica"/>
+          <w:sz w:val="24"/>
+          <w:szCs w:val="24"/>
+        </w:rPr>
+      </w:pPr>
+    </w:p>
+    <w:p>
+      <w:pPr>
+        <w:rPr>
+          <w:rFonts w:ascii="Helvetica" w:hAnsi="Helvetica" w:cs="Helvetica"/>
+          <w:sz w:val="24"/>
+          <w:szCs w:val="24"/>
+        </w:rPr>
+      </w:pPr>
+    </w:p>
+    <w:p>
+      <w:pPr>
+        <w:rPr>
+          <w:rFonts w:ascii="Helvetica" w:hAnsi="Helvetica" w:cs="Helvetica"/>
+          <w:sz w:val="24"/>
+          <w:szCs w:val="24"/>
+        </w:rPr>
+      </w:pPr>
+    </w:p>
+    <w:p>
+      <w:pPr>
+        <w:rPr>
+          <w:rFonts w:ascii="Helvetica" w:hAnsi="Helvetica" w:cs="Helvetica"/>
+          <w:sz w:val="24"/>
+          <w:szCs w:val="24"/>
+        </w:rPr>
+      </w:pPr>
+    </w:p>
+    <w:p>
+      <w:pPr>
+        <w:rPr>
+          <w:rFonts w:ascii="Helvetica" w:hAnsi="Helvetica" w:cs="Helvetica"/>
+          <w:sz w:val="24"/>
+          <w:szCs w:val="24"/>
+        </w:rPr>
+      </w:pPr>
+    </w:p>
+    <w:p>
+      <w:pPr>
+        <w:rPr>
+          <w:rFonts w:ascii="Helvetica" w:hAnsi="Helvetica" w:cs="Helvetica"/>
+          <w:sz w:val="24"/>
+          <w:szCs w:val="24"/>
+        </w:rPr>
+      </w:pPr>
+    </w:p>
+    <w:p>
+      <w:pPr>
+        <w:rPr>
+          <w:rFonts w:ascii="Helvetica" w:hAnsi="Helvetica" w:cs="Helvetica"/>
+          <w:sz w:val="24"/>
+          <w:szCs w:val="24"/>
+        </w:rPr>
+      </w:pPr>
+    </w:p>
+    <w:p>
+      <w:pPr>
+        <w:rPr>
+          <w:rFonts w:ascii="Helvetica" w:hAnsi="Helvetica" w:cs="Helvetica"/>
+          <w:sz w:val="24"/>
+          <w:szCs w:val="24"/>
+        </w:rPr>
+      </w:pPr>
+    </w:p>
+    <w:p>
+      <w:pPr>
+        <w:rPr>
+          <w:rFonts w:ascii="Helvetica" w:hAnsi="Helvetica" w:cs="Helvetica"/>
+          <w:sz w:val="24"/>
+          <w:szCs w:val="24"/>
+        </w:rPr>
+      </w:pPr>
+    </w:p>
+    <w:p>
+      <w:pPr>
+        <w:rPr>
+          <w:rFonts w:ascii="Helvetica" w:hAnsi="Helvetica" w:cs="Helvetica"/>
+          <w:sz w:val="24"/>
+          <w:szCs w:val="24"/>
+        </w:rPr>
+      </w:pPr>
+    </w:p>
+    <w:p>
+      <w:pPr>
+        <w:rPr>
+          <w:rFonts w:ascii="Helvetica" w:hAnsi="Helvetica" w:cs="Helvetica"/>
+          <w:sz w:val="24"/>
+          <w:szCs w:val="24"/>
+        </w:rPr>
+      </w:pPr>
+    </w:p>
+    <w:p>
+      <w:pPr>
+        <w:rPr>
+          <w:rFonts w:ascii="Helvetica" w:hAnsi="Helvetica" w:cs="Helvetica"/>
+          <w:sz w:val="24"/>
+          <w:szCs w:val="24"/>
+        </w:rPr>
+      </w:pPr>
+    </w:p>
+    <w:p>
+      <w:pPr>
+        <w:rPr>
+          <w:rFonts w:ascii="Helvetica" w:hAnsi="Helvetica" w:cs="Helvetica"/>
+          <w:sz w:val="24"/>
+          <w:szCs w:val="24"/>
+        </w:rPr>
+      </w:pPr>
+    </w:p>
+    <w:p>
+      <w:pPr>
+        <w:rPr>
+          <w:rFonts w:ascii="Helvetica" w:hAnsi="Helvetica" w:cs="Helvetica"/>
+          <w:sz w:val="24"/>
+          <w:szCs w:val="24"/>
+        </w:rPr>
+      </w:pPr>
+    </w:p>
+    <w:p>
+      <w:pPr>
+        <w:rPr>
+          <w:rFonts w:ascii="Helvetica" w:hAnsi="Helvetica" w:cs="Helvetica"/>
+          <w:sz w:val="24"/>
+          <w:szCs w:val="24"/>
+        </w:rPr>
+      </w:pPr>
+    </w:p>
+    <w:p>
+      <w:pPr>
+        <w:rPr>
+          <w:rFonts w:ascii="Helvetica" w:hAnsi="Helvetica" w:cs="Helvetica"/>
+          <w:sz w:val="24"/>
+          <w:szCs w:val="24"/>
+        </w:rPr>
+      </w:pPr>
+    </w:p>
+    <w:p>
+      <w:pPr>
+        <w:ind w:firstLine="720"/>
+        <w:jc w:val="both"/>
+        <w:rPr>
+          <w:rFonts w:ascii="Helvetica" w:hAnsi="Helvetica" w:cs="Helvetica"/>
+          <w:sz w:val="24"/>
+          <w:szCs w:val="24"/>
+        </w:rPr>
+      </w:pPr>
+      <w:r>
+        <w:rPr>
+          <w:rFonts w:ascii="Helvetica" w:hAnsi="Helvetica" w:cs="Helvetica"/>
+          <w:sz w:val="24"/>
+          <w:szCs w:val="24"/>
+        </w:rPr>
+        <w:t xml:space="preserve">The Added Emails will be receiving Updates Every Week Regarding to the </w:t>
+      </w:r>
+      <w:proofErr w:type="spellStart"/>
+      <w:r>
+        <w:rPr>
+          <w:rFonts w:ascii="Helvetica" w:hAnsi="Helvetica" w:cs="Helvetica"/>
+          <w:sz w:val="24"/>
+          <w:szCs w:val="24"/>
+        </w:rPr>
+        <w:t>Kapoy</w:t>
+      </w:r>
+      <w:proofErr w:type="spellEnd"/>
+      <w:r>
+        <w:rPr>
+          <mc:AlternateContent>
+            <mc:Choice Requires="w16se">
+              <w:rFonts w:ascii="Helvetica" w:hAnsi="Helvetica" w:cs="Helvetica"/>
+            </mc:Choice>
+            <mc:Fallback/>
+          </mc:AlternateContent>
+          <w:sz w:val="24"/>
+          <w:szCs w:val="24"/>
+        </w:rPr>
+        <mc:AlternateContent>
+          <mc:Choice Requires="w16se">
+            <w16se:symEx w16se:font="Consolas" w16se:char="2615"/>
+          </mc:Choice>
+          <mc:Fallback>
+            <w:t>☕</w:t>
+          </mc:Fallback>
+        </mc:AlternateContent>
+      </w:r>
+      <w:r>
+        <w:rPr>
+          <w:rFonts w:ascii="Helvetica" w:hAnsi="Helvetica" w:cs="Helvetica"/>
+          <w:sz w:val="24"/>
+          <w:szCs w:val="24"/>
+        </w:rPr>
+        <w:t xml:space="preserve">Coffee it may be a promo, investments, or product </w:t>
+      </w:r>
+      <w:proofErr w:type="gramStart"/>
+      <w:r>
+        <w:rPr>
+          <w:rFonts w:ascii="Helvetica" w:hAnsi="Helvetica" w:cs="Helvetica"/>
+          <w:sz w:val="24"/>
+          <w:szCs w:val="24"/>
+        </w:rPr>
+        <w:t>purchases</w:t>
+      </w:r>
+      <w:proofErr w:type="gramEnd"/>
+      <w:r>
+        <w:rPr>
+          <w:rFonts w:ascii="Helvetica" w:hAnsi="Helvetica" w:cs="Helvetica"/>
+          <w:sz w:val="24"/>
+          <w:szCs w:val="24"/>
+        </w:rPr>
+        <w:t>.</w:t>
+      </w:r>
+    </w:p>
+    <w:p>
+      <w:pPr>
+        <w:ind w:firstLine="720"/>
+        <w:jc w:val="both"/>
+        <w:rPr>
+          <w:rFonts w:ascii="Helvetica" w:hAnsi="Helvetica" w:cs="Helvetica"/>
+          <w:sz w:val="24"/>
+          <w:szCs w:val="24"/>
+        </w:rPr>
+      </w:pPr>
+    </w:p>
+    <w:p>
+      <w:pPr>
+        <w:jc w:val="both"/>
+        <w:rPr>
+          <w:rFonts w:ascii="Helvetica" w:hAnsi="Helvetica" w:cs="Helvetica"/>
+          <w:sz w:val="24"/>
+          <w:szCs w:val="24"/>
+        </w:rPr>
+      </w:pPr>
+      <w:r>
+        <w:rPr>
+          <w:rFonts w:ascii="Helvetica" w:hAnsi="Helvetica" w:cs="Helvetica"/>
+          <w:sz w:val="24"/>
+          <w:szCs w:val="24"/>
+        </w:rPr>
+        <w:t>Online Backup Copy</w:t>
       </w:r>
       <w:bookmarkStart w:id="0" w:name="_GoBack"/>
       <w:bookmarkEnd w:id="0"/>
-      <w:r>
-        <w:rPr>
-          <w:bCs/>
-          <w:sz w:val="26"/>
-        </w:rPr>
-        <w:t xml:space="preserve">. </w:t>
-      </w:r>
-    </w:p>
-    <w:p>
-      <w:pPr>
-        <w:ind w:firstLine="720"/>
-        <w:rPr>
-          <w:bCs/>
-          <w:sz w:val="26"/>
-        </w:rPr>
-      </w:pPr>
-    </w:p>
-    <w:p>
-      <w:pPr>
-        <w:rPr>
-          <w:rFonts w:ascii="Helvetica" w:hAnsi="Helvetica" w:cs="Helvetica"/>
-          <w:sz w:val="24"/>
-          <w:szCs w:val="24"/>
-        </w:rPr>
-      </w:pPr>
-    </w:p>
-    <w:p>
-      <w:pPr>
-        <w:rPr>
-          <w:rFonts w:ascii="Helvetica" w:hAnsi="Helvetica" w:cs="Helvetica"/>
-          <w:sz w:val="24"/>
-          <w:szCs w:val="24"/>
-        </w:rPr>
-      </w:pPr>
-    </w:p>
-    <w:p/>
+    </w:p>
+    <w:p>
+      <w:pPr>
+        <w:jc w:val="both"/>
+        <w:rPr>
+          <w:rFonts w:ascii="Helvetica" w:hAnsi="Helvetica" w:cs="Helvetica"/>
+          <w:sz w:val="24"/>
+          <w:szCs w:val="24"/>
+        </w:rPr>
+      </w:pPr>
+      <w:r>
+        <w:rPr>
+          <w:rFonts w:ascii="Helvetica" w:hAnsi="Helvetica" w:cs="Helvetica"/>
+          <w:sz w:val="24"/>
+          <w:szCs w:val="24"/>
+        </w:rPr>
+        <w:t>https://github.com/Jheyki/Midterms_Project.git</w:t>
+      </w:r>
+    </w:p>
+    <w:p>
+      <w:pPr>
+        <w:rPr>
+          <w:rFonts w:ascii="Helvetica" w:hAnsi="Helvetica" w:cs="Helvetica"/>
+          <w:sz w:val="24"/>
+          <w:szCs w:val="24"/>
+        </w:rPr>
+      </w:pPr>
+    </w:p>
+    <w:p>
+      <w:pPr>
+        <w:rPr>
+          <w:rFonts w:ascii="Helvetica" w:hAnsi="Helvetica" w:cs="Helvetica"/>
+          <w:sz w:val="24"/>
+          <w:szCs w:val="24"/>
+        </w:rPr>
+      </w:pPr>
+    </w:p>
+    <w:p>
+      <w:pPr>
+        <w:rPr>
+          <w:rFonts w:ascii="Helvetica" w:hAnsi="Helvetica" w:cs="Helvetica"/>
+          <w:sz w:val="24"/>
+          <w:szCs w:val="24"/>
+        </w:rPr>
+      </w:pPr>
+    </w:p>
+    <w:p>
+      <w:pPr>
+        <w:rPr>
+          <w:rFonts w:ascii="Helvetica" w:hAnsi="Helvetica" w:cs="Helvetica"/>
+          <w:sz w:val="24"/>
+          <w:szCs w:val="24"/>
+        </w:rPr>
+      </w:pPr>
+    </w:p>
     <w:sectPr>
       <w:pgSz w:w="12240" w:h="15840"/>
       <w:pgMar w:top="1440" w:right="1440" w:bottom="1440" w:left="1440" w:header="720" w:footer="720" w:gutter="0"/>

</xml_diff>